<commit_message>
Update SCUT_NFPH_v1&v2 Database Release Agreement.docx
</commit_message>
<xml_diff>
--- a/SCUT_NFPH_v1&v2 Database Release Agreement.docx
+++ b/SCUT_NFPH_v1&v2 Database Release Agreement.docx
@@ -450,23 +450,7 @@
           <w:color w:val="000000" w:themeColor="text1"/>
           <w:sz w:val="24"/>
         </w:rPr>
-        <w:t>“</w:t>
-      </w:r>
-      <w:r>
-        <w:rPr>
-          <w:rFonts w:ascii="Times New Roman" w:hAnsi="Times New Roman" w:cs="Times New Roman"/>
-          <w:color w:val="000000" w:themeColor="text1"/>
-          <w:sz w:val="24"/>
-        </w:rPr>
-        <w:t>Normalized-Full-Palmar-Hand: Towards More Accurate Hand-Based Multimodal Biometrics</w:t>
-      </w:r>
-      <w:r>
-        <w:rPr>
-          <w:rFonts w:ascii="Times New Roman" w:hAnsi="Times New Roman" w:cs="Times New Roman" w:hint="eastAsia"/>
-          <w:color w:val="000000" w:themeColor="text1"/>
-          <w:sz w:val="24"/>
-        </w:rPr>
-        <w:t>“</w:t>
+        <w:t>(Under review)</w:t>
       </w:r>
       <w:r>
         <w:rPr>
@@ -777,14 +761,7 @@
           <w:rFonts w:ascii="Times New Roman" w:hAnsi="Times New Roman" w:cs="Times New Roman" w:hint="eastAsia"/>
           <w:sz w:val="24"/>
         </w:rPr>
-        <w:t>2</w:t>
-      </w:r>
-      <w:r>
-        <w:rPr>
-          <w:rFonts w:ascii="Times New Roman" w:hAnsi="Times New Roman" w:cs="Times New Roman" w:hint="eastAsia"/>
-          <w:sz w:val="24"/>
-        </w:rPr>
-        <w:t>,</w:t>
+        <w:t>2,</w:t>
       </w:r>
       <w:r>
         <w:rPr>
@@ -880,14 +857,7 @@
           <w:rFonts w:ascii="Times New Roman" w:hAnsi="Times New Roman" w:cs="Times New Roman" w:hint="eastAsia"/>
           <w:sz w:val="24"/>
         </w:rPr>
-        <w:t>2</w:t>
-      </w:r>
-      <w:r>
-        <w:rPr>
-          <w:rFonts w:ascii="Times New Roman" w:hAnsi="Times New Roman" w:cs="Times New Roman" w:hint="eastAsia"/>
-          <w:sz w:val="24"/>
-        </w:rPr>
-        <w:t>,</w:t>
+        <w:t>2,</w:t>
       </w:r>
       <w:r>
         <w:rPr>
@@ -1206,22 +1176,29 @@
           <w:rFonts w:ascii="Times New Roman" w:hAnsi="Times New Roman" w:cs="Times New Roman" w:hint="eastAsia"/>
           <w:sz w:val="24"/>
         </w:rPr>
+        <w:t>SCUT_NFPH_v</w:t>
+      </w:r>
+      <w:r>
+        <w:rPr>
+          <w:rFonts w:ascii="Times New Roman" w:hAnsi="Times New Roman" w:cs="Times New Roman" w:hint="eastAsia"/>
+          <w:sz w:val="24"/>
+        </w:rPr>
+        <w:t>2</w:t>
+      </w:r>
+      <w:r>
+        <w:rPr>
+          <w:rFonts w:ascii="Times New Roman" w:hAnsi="Times New Roman" w:cs="Times New Roman"/>
+          <w:sz w:val="24"/>
+        </w:rPr>
+        <w:t xml:space="preserve"> in reports, papers, and other documents to be published or </w:t>
+      </w:r>
+      <w:r>
+        <w:rPr>
+          <w:rFonts w:ascii="Times New Roman" w:hAnsi="Times New Roman" w:cs="Times New Roman"/>
+          <w:sz w:val="24"/>
+        </w:rPr>
         <w:lastRenderedPageBreak/>
-        <w:t>SCUT_NFPH_v</w:t>
-      </w:r>
-      <w:r>
-        <w:rPr>
-          <w:rFonts w:ascii="Times New Roman" w:hAnsi="Times New Roman" w:cs="Times New Roman" w:hint="eastAsia"/>
-          <w:sz w:val="24"/>
-        </w:rPr>
-        <w:t>2</w:t>
-      </w:r>
-      <w:r>
-        <w:rPr>
-          <w:rFonts w:ascii="Times New Roman" w:hAnsi="Times New Roman" w:cs="Times New Roman"/>
-          <w:sz w:val="24"/>
-        </w:rPr>
-        <w:t xml:space="preserve"> in reports, papers, and other documents to be published or released must first obtain approval in writing from the BIP Lab. The data in</w:t>
+        <w:t>released must first obtain approval in writing from the BIP Lab. The data in</w:t>
       </w:r>
       <w:r>
         <w:rPr>
@@ -1278,87 +1255,7 @@
         <w:pStyle w:val="a7"/>
         <w:ind w:left="360" w:firstLineChars="0" w:firstLine="0"/>
         <w:rPr>
-          <w:rFonts w:ascii="Times New Roman" w:hAnsi="Times New Roman" w:cs="Times New Roman"/>
-          <w:sz w:val="24"/>
-        </w:rPr>
-      </w:pPr>
-      <w:r>
-        <w:rPr>
-          <w:rFonts w:ascii="Times New Roman" w:hAnsi="Times New Roman" w:cs="Times New Roman"/>
-          <w:sz w:val="24"/>
-        </w:rPr>
-        <w:t xml:space="preserve">All Documents and papers that report on research that uses </w:t>
-      </w:r>
-      <w:r>
-        <w:rPr>
-          <w:rFonts w:ascii="Times New Roman" w:hAnsi="Times New Roman" w:cs="Times New Roman" w:hint="eastAsia"/>
-          <w:sz w:val="24"/>
-        </w:rPr>
-        <w:t>SCUT_NFPH_v1</w:t>
-      </w:r>
-      <w:r>
-        <w:rPr>
-          <w:rFonts w:ascii="Times New Roman" w:hAnsi="Times New Roman" w:cs="Times New Roman" w:hint="eastAsia"/>
-          <w:sz w:val="24"/>
-        </w:rPr>
-        <w:t xml:space="preserve"> and </w:t>
-      </w:r>
-      <w:r>
-        <w:rPr>
-          <w:rFonts w:ascii="Times New Roman" w:hAnsi="Times New Roman" w:cs="Times New Roman" w:hint="eastAsia"/>
-          <w:sz w:val="24"/>
-        </w:rPr>
-        <w:t>SCUT_NFPH_v</w:t>
-      </w:r>
-      <w:r>
-        <w:rPr>
-          <w:rFonts w:ascii="Times New Roman" w:hAnsi="Times New Roman" w:cs="Times New Roman" w:hint="eastAsia"/>
-          <w:sz w:val="24"/>
-        </w:rPr>
-        <w:t>2</w:t>
-      </w:r>
-      <w:r>
-        <w:rPr>
-          <w:rFonts w:ascii="Times New Roman" w:hAnsi="Times New Roman" w:cs="Times New Roman" w:hint="eastAsia"/>
-          <w:sz w:val="24"/>
-        </w:rPr>
-        <w:t xml:space="preserve"> </w:t>
-      </w:r>
-      <w:r>
-        <w:rPr>
-          <w:rFonts w:ascii="Times New Roman" w:hAnsi="Times New Roman" w:cs="Times New Roman"/>
-          <w:sz w:val="24"/>
-        </w:rPr>
-        <w:t xml:space="preserve">must acknowledge the use of the dataset by including a citation of </w:t>
-      </w:r>
-      <w:r>
-        <w:rPr>
-          <w:rFonts w:ascii="Times New Roman" w:hAnsi="Times New Roman" w:cs="Times New Roman" w:hint="eastAsia"/>
-          <w:sz w:val="24"/>
-        </w:rPr>
-        <w:t>our</w:t>
-      </w:r>
-      <w:r>
-        <w:rPr>
-          <w:rFonts w:ascii="Times New Roman" w:hAnsi="Times New Roman" w:cs="Times New Roman"/>
-          <w:sz w:val="24"/>
-        </w:rPr>
-        <w:t xml:space="preserve"> paper:</w:t>
-      </w:r>
-      <w:r>
-        <w:rPr>
-          <w:rFonts w:ascii="Times New Roman" w:hAnsi="Times New Roman" w:cs="Times New Roman"/>
-          <w:sz w:val="24"/>
-        </w:rPr>
-        <w:t xml:space="preserve"> </w:t>
-      </w:r>
-    </w:p>
-    <w:p>
-      <w:pPr>
-        <w:pStyle w:val="a7"/>
-        <w:ind w:left="360" w:firstLineChars="0" w:firstLine="0"/>
-        <w:rPr>
-          <w:rFonts w:ascii="Times New Roman" w:hAnsi="Times New Roman" w:cs="Times New Roman"/>
+          <w:rFonts w:ascii="Times New Roman" w:hAnsi="Times New Roman" w:cs="Times New Roman" w:hint="eastAsia"/>
           <w:i/>
           <w:color w:val="FF0000"/>
           <w:sz w:val="24"/>
@@ -1367,13 +1264,73 @@
       </w:pPr>
       <w:r>
         <w:rPr>
-          <w:rFonts w:ascii="Times New Roman" w:hAnsi="Times New Roman" w:cs="Times New Roman" w:hint="eastAsia"/>
-          <w:i/>
-          <w:color w:val="FF0000"/>
-          <w:sz w:val="24"/>
-          <w:u w:val="single"/>
-        </w:rPr>
-        <w:t>Normalized-Full-Palmar-Hand: Towards More Accurate Hand-Based Multimodal Biometrics</w:t>
+          <w:rFonts w:ascii="Times New Roman" w:hAnsi="Times New Roman" w:cs="Times New Roman"/>
+          <w:sz w:val="24"/>
+        </w:rPr>
+        <w:t xml:space="preserve">All Documents and papers that report on research that uses </w:t>
+      </w:r>
+      <w:r>
+        <w:rPr>
+          <w:rFonts w:ascii="Times New Roman" w:hAnsi="Times New Roman" w:cs="Times New Roman" w:hint="eastAsia"/>
+          <w:sz w:val="24"/>
+        </w:rPr>
+        <w:t>SCUT_NFPH_v1</w:t>
+      </w:r>
+      <w:r>
+        <w:rPr>
+          <w:rFonts w:ascii="Times New Roman" w:hAnsi="Times New Roman" w:cs="Times New Roman" w:hint="eastAsia"/>
+          <w:sz w:val="24"/>
+        </w:rPr>
+        <w:t xml:space="preserve"> and </w:t>
+      </w:r>
+      <w:r>
+        <w:rPr>
+          <w:rFonts w:ascii="Times New Roman" w:hAnsi="Times New Roman" w:cs="Times New Roman" w:hint="eastAsia"/>
+          <w:sz w:val="24"/>
+        </w:rPr>
+        <w:t>SCUT_NFPH_v</w:t>
+      </w:r>
+      <w:r>
+        <w:rPr>
+          <w:rFonts w:ascii="Times New Roman" w:hAnsi="Times New Roman" w:cs="Times New Roman" w:hint="eastAsia"/>
+          <w:sz w:val="24"/>
+        </w:rPr>
+        <w:t>2</w:t>
+      </w:r>
+      <w:r>
+        <w:rPr>
+          <w:rFonts w:ascii="Times New Roman" w:hAnsi="Times New Roman" w:cs="Times New Roman" w:hint="eastAsia"/>
+          <w:sz w:val="24"/>
+        </w:rPr>
+        <w:t xml:space="preserve"> </w:t>
+      </w:r>
+      <w:r>
+        <w:rPr>
+          <w:rFonts w:ascii="Times New Roman" w:hAnsi="Times New Roman" w:cs="Times New Roman"/>
+          <w:sz w:val="24"/>
+        </w:rPr>
+        <w:t xml:space="preserve">must acknowledge the use of the dataset by including a citation of </w:t>
+      </w:r>
+      <w:r>
+        <w:rPr>
+          <w:rFonts w:ascii="Times New Roman" w:hAnsi="Times New Roman" w:cs="Times New Roman" w:hint="eastAsia"/>
+          <w:sz w:val="24"/>
+        </w:rPr>
+        <w:t>our</w:t>
+      </w:r>
+      <w:r>
+        <w:rPr>
+          <w:rFonts w:ascii="Times New Roman" w:hAnsi="Times New Roman" w:cs="Times New Roman"/>
+          <w:sz w:val="24"/>
+        </w:rPr>
+        <w:t xml:space="preserve"> paper</w:t>
+      </w:r>
+      <w:r>
+        <w:rPr>
+          <w:rFonts w:ascii="Times New Roman" w:hAnsi="Times New Roman" w:cs="Times New Roman" w:hint="eastAsia"/>
+          <w:sz w:val="24"/>
+        </w:rPr>
+        <w:t xml:space="preserve"> (Under review).</w:t>
       </w:r>
     </w:p>
     <w:p>
@@ -1487,14 +1444,7 @@
           <w:rFonts w:ascii="Times New Roman" w:hAnsi="Times New Roman" w:cs="Times New Roman" w:hint="eastAsia"/>
           <w:sz w:val="24"/>
         </w:rPr>
-        <w:t>2</w:t>
-      </w:r>
-      <w:r>
-        <w:rPr>
-          <w:rFonts w:ascii="Times New Roman" w:hAnsi="Times New Roman" w:cs="Times New Roman" w:hint="eastAsia"/>
-          <w:sz w:val="24"/>
-        </w:rPr>
-        <w:t xml:space="preserve"> </w:t>
+        <w:t xml:space="preserve">2 </w:t>
       </w:r>
       <w:r>
         <w:rPr>
@@ -2597,6 +2547,7 @@
   <w:style w:type="character" w:default="1" w:styleId="a0">
     <w:name w:val="Default Paragraph Font"/>
     <w:uiPriority w:val="1"/>
+    <w:semiHidden/>
     <w:unhideWhenUsed/>
   </w:style>
   <w:style w:type="table" w:default="1" w:styleId="a1">

</xml_diff>